<commit_message>
Big clean-up removed all unnecessary classes and examples
Also fixed some issues with our converters
</commit_message>
<xml_diff>
--- a/ProjectFormeleMethodes/Formele Methode klasse uitleg.docx
+++ b/ProjectFormeleMethodes/Formele Methode klasse uitleg.docx
@@ -81,7 +81,8 @@
           <w:p>
             <w:pPr>
               <w:pStyle w:val="Normal"/>
-              <w:widowControl/>
+              <w:widowControl w:val="false"/>
+              <w:suppressAutoHyphens w:val="true"/>
               <w:spacing w:before="0" w:after="0"/>
               <w:jc w:val="center"/>
               <w:rPr>
@@ -107,7 +108,8 @@
           <w:p>
             <w:pPr>
               <w:pStyle w:val="Normal"/>
-              <w:widowControl/>
+              <w:widowControl w:val="false"/>
+              <w:suppressAutoHyphens w:val="true"/>
               <w:spacing w:before="0" w:after="0"/>
               <w:jc w:val="center"/>
               <w:rPr>
@@ -136,7 +138,8 @@
           <w:p>
             <w:pPr>
               <w:pStyle w:val="Normal"/>
-              <w:widowControl/>
+              <w:widowControl w:val="false"/>
+              <w:suppressAutoHyphens w:val="true"/>
               <w:spacing w:before="0" w:after="0"/>
               <w:jc w:val="left"/>
               <w:rPr>
@@ -162,7 +165,8 @@
           <w:p>
             <w:pPr>
               <w:pStyle w:val="Normal"/>
-              <w:widowControl/>
+              <w:widowControl w:val="false"/>
+              <w:suppressAutoHyphens w:val="true"/>
               <w:spacing w:before="0" w:after="0"/>
               <w:jc w:val="center"/>
               <w:rPr>
@@ -191,7 +195,8 @@
           <w:p>
             <w:pPr>
               <w:pStyle w:val="Normal"/>
-              <w:widowControl/>
+              <w:widowControl w:val="false"/>
+              <w:suppressAutoHyphens w:val="true"/>
               <w:spacing w:before="0" w:after="0"/>
               <w:jc w:val="left"/>
               <w:rPr>
@@ -217,7 +222,8 @@
           <w:p>
             <w:pPr>
               <w:pStyle w:val="Normal"/>
-              <w:widowControl/>
+              <w:widowControl w:val="false"/>
+              <w:suppressAutoHyphens w:val="true"/>
               <w:spacing w:before="0" w:after="0"/>
               <w:jc w:val="center"/>
               <w:rPr>
@@ -246,7 +252,8 @@
           <w:p>
             <w:pPr>
               <w:pStyle w:val="Normal"/>
-              <w:widowControl/>
+              <w:widowControl w:val="false"/>
+              <w:suppressAutoHyphens w:val="true"/>
               <w:spacing w:before="0" w:after="0"/>
               <w:jc w:val="left"/>
               <w:rPr>
@@ -272,7 +279,8 @@
           <w:p>
             <w:pPr>
               <w:pStyle w:val="Normal"/>
-              <w:widowControl/>
+              <w:widowControl w:val="false"/>
+              <w:suppressAutoHyphens w:val="true"/>
               <w:spacing w:before="0" w:after="0"/>
               <w:jc w:val="center"/>
               <w:rPr>
@@ -301,7 +309,8 @@
           <w:p>
             <w:pPr>
               <w:pStyle w:val="Normal"/>
-              <w:widowControl/>
+              <w:widowControl w:val="false"/>
+              <w:suppressAutoHyphens w:val="true"/>
               <w:spacing w:before="0" w:after="0"/>
               <w:jc w:val="left"/>
               <w:rPr>
@@ -315,15 +324,7 @@
                 <w:kern w:val="0"/>
                 <w:lang w:val="en-US" w:bidi="ar-SA"/>
               </w:rPr>
-              <w:t>Automat</w:t>
-            </w:r>
-            <w:r>
-              <w:rPr>
-                <w:rFonts w:cs="Arial" w:ascii="Arial" w:hAnsi="Arial"/>
-                <w:kern w:val="0"/>
-                <w:lang w:val="en-US" w:bidi="ar-SA"/>
-              </w:rPr>
-              <w:t>a</w:t>
+              <w:t>Automata</w:t>
             </w:r>
           </w:p>
         </w:tc>
@@ -335,7 +336,8 @@
           <w:p>
             <w:pPr>
               <w:pStyle w:val="Normal"/>
-              <w:widowControl/>
+              <w:widowControl w:val="false"/>
+              <w:suppressAutoHyphens w:val="true"/>
               <w:spacing w:before="0" w:after="0"/>
               <w:jc w:val="center"/>
               <w:rPr>
@@ -364,7 +366,8 @@
           <w:p>
             <w:pPr>
               <w:pStyle w:val="Normal"/>
-              <w:widowControl/>
+              <w:widowControl w:val="false"/>
+              <w:suppressAutoHyphens w:val="true"/>
               <w:spacing w:before="0" w:after="0"/>
               <w:jc w:val="left"/>
               <w:rPr>
@@ -390,7 +393,8 @@
           <w:p>
             <w:pPr>
               <w:pStyle w:val="Normal"/>
-              <w:widowControl/>
+              <w:widowControl w:val="false"/>
+              <w:suppressAutoHyphens w:val="true"/>
               <w:spacing w:before="0" w:after="0"/>
               <w:jc w:val="center"/>
               <w:rPr>
@@ -418,7 +422,8 @@
           <w:p>
             <w:pPr>
               <w:pStyle w:val="Normal"/>
-              <w:widowControl/>
+              <w:widowControl w:val="false"/>
+              <w:suppressAutoHyphens w:val="true"/>
               <w:spacing w:before="0" w:after="0"/>
               <w:jc w:val="left"/>
               <w:rPr>
@@ -444,7 +449,8 @@
           <w:p>
             <w:pPr>
               <w:pStyle w:val="Normal"/>
-              <w:widowControl/>
+              <w:widowControl w:val="false"/>
+              <w:suppressAutoHyphens w:val="true"/>
               <w:spacing w:before="0" w:after="0"/>
               <w:jc w:val="center"/>
               <w:rPr>
@@ -473,7 +479,8 @@
           <w:p>
             <w:pPr>
               <w:pStyle w:val="Normal"/>
-              <w:widowControl/>
+              <w:widowControl w:val="false"/>
+              <w:suppressAutoHyphens w:val="true"/>
               <w:spacing w:before="0" w:after="0"/>
               <w:jc w:val="left"/>
               <w:rPr>
@@ -499,7 +506,8 @@
           <w:p>
             <w:pPr>
               <w:pStyle w:val="Normal"/>
-              <w:widowControl/>
+              <w:widowControl w:val="false"/>
+              <w:suppressAutoHyphens w:val="true"/>
               <w:spacing w:before="0" w:after="0"/>
               <w:jc w:val="center"/>
               <w:rPr>
@@ -527,7 +535,8 @@
           <w:p>
             <w:pPr>
               <w:pStyle w:val="Normal"/>
-              <w:widowControl/>
+              <w:widowControl w:val="false"/>
+              <w:suppressAutoHyphens w:val="true"/>
               <w:spacing w:before="0" w:after="0"/>
               <w:jc w:val="left"/>
               <w:rPr>
@@ -553,7 +562,8 @@
           <w:p>
             <w:pPr>
               <w:pStyle w:val="Normal"/>
-              <w:widowControl/>
+              <w:widowControl w:val="false"/>
+              <w:suppressAutoHyphens w:val="true"/>
               <w:spacing w:before="0" w:after="0"/>
               <w:jc w:val="center"/>
               <w:rPr>
@@ -582,7 +592,8 @@
           <w:p>
             <w:pPr>
               <w:pStyle w:val="Normal"/>
-              <w:widowControl/>
+              <w:widowControl w:val="false"/>
+              <w:suppressAutoHyphens w:val="true"/>
               <w:spacing w:before="0" w:after="0"/>
               <w:jc w:val="left"/>
               <w:rPr>
@@ -596,6 +607,7 @@
                 <w:kern w:val="0"/>
                 <w:lang w:val="en-US" w:bidi="ar-SA"/>
               </w:rPr>
+              <w:t>PartitionTable</w:t>
             </w:r>
           </w:p>
         </w:tc>
@@ -607,7 +619,8 @@
           <w:p>
             <w:pPr>
               <w:pStyle w:val="Normal"/>
-              <w:widowControl/>
+              <w:widowControl w:val="false"/>
+              <w:suppressAutoHyphens w:val="true"/>
               <w:spacing w:before="0" w:after="0"/>
               <w:jc w:val="center"/>
               <w:rPr>
@@ -621,6 +634,7 @@
                 <w:kern w:val="0"/>
                 <w:lang w:val="en-US" w:bidi="ar-SA"/>
               </w:rPr>
+              <w:t>Dit is voor het minimaliseren van een DFA. Deze klasse houdt een enkele partitie bij en zorgt ervoor dat door middel van de PartitionRows eigenlijk hetzelfde kan gebruiken als bij de Table klasse. Deze zijn achter net ietsje anders en vereisen daarom ook een eigen klasse.</w:t>
             </w:r>
           </w:p>
         </w:tc>
@@ -635,20 +649,22 @@
           <w:p>
             <w:pPr>
               <w:pStyle w:val="Normal"/>
-              <w:widowControl/>
+              <w:widowControl w:val="false"/>
+              <w:suppressAutoHyphens w:val="true"/>
               <w:spacing w:before="0" w:after="0"/>
               <w:jc w:val="left"/>
               <w:rPr>
                 <w:rFonts w:ascii="Arial" w:hAnsi="Arial" w:cs="Arial"/>
-              </w:rPr>
-            </w:pPr>
-            <w:r>
-              <w:rPr>
-                <w:rFonts w:cs="Arial" w:ascii="Arial" w:hAnsi="Arial"/>
-                <w:kern w:val="0"/>
-                <w:lang w:bidi="ar-SA"/>
-              </w:rPr>
-              <w:t>Table</w:t>
+                <w:lang w:val="en-US"/>
+              </w:rPr>
+            </w:pPr>
+            <w:r>
+              <w:rPr>
+                <w:rFonts w:cs="Arial" w:ascii="Arial" w:hAnsi="Arial"/>
+                <w:kern w:val="0"/>
+                <w:lang w:val="en-US" w:bidi="ar-SA"/>
+              </w:rPr>
+              <w:t>PartitionRow</w:t>
             </w:r>
           </w:p>
         </w:tc>
@@ -660,20 +676,22 @@
           <w:p>
             <w:pPr>
               <w:pStyle w:val="Normal"/>
-              <w:widowControl/>
+              <w:widowControl w:val="false"/>
+              <w:suppressAutoHyphens w:val="true"/>
               <w:spacing w:before="0" w:after="0"/>
               <w:jc w:val="center"/>
               <w:rPr>
                 <w:rFonts w:ascii="Arial" w:hAnsi="Arial" w:cs="Arial"/>
-              </w:rPr>
-            </w:pPr>
-            <w:r>
-              <w:rPr>
-                <w:rFonts w:cs="Arial" w:ascii="Arial" w:hAnsi="Arial"/>
-                <w:kern w:val="0"/>
-                <w:lang w:bidi="ar-SA"/>
-              </w:rPr>
-              <w:t>Deze klasse wordt gebruikt om de conversie te maken van NDFA naar DFA. Deze bevat meerdere TableColumn, op basis van de hoeveelheid aan symbolen. Deze komt in twee verschillende vormen (de HelperTable en de StateTable). Bij beide vormen zijn dezelfde klasse gebruikt, maar dan wel met een iets andere indeling</w:t>
+                <w:lang w:val="en-US"/>
+              </w:rPr>
+            </w:pPr>
+            <w:r>
+              <w:rPr>
+                <w:rFonts w:cs="Arial" w:ascii="Arial" w:hAnsi="Arial"/>
+                <w:kern w:val="0"/>
+                <w:lang w:val="en-US" w:bidi="ar-SA"/>
+              </w:rPr>
+              <w:t>De PartitionRow klasse is ervoor om te zorgen dat er netjes alle benodigde data opgehaald en tijdelijk opgeslagen kan worden. Deze combinatie van een hoofdklasse (PartitionTable) en sub klasse (PartionRow) zorgt ervoor dat er op het einde weer gemakkelijk en overzichtelijk  een DFA gemaakt kan worden.</w:t>
             </w:r>
           </w:p>
         </w:tc>
@@ -688,7 +706,8 @@
           <w:p>
             <w:pPr>
               <w:pStyle w:val="Normal"/>
-              <w:widowControl/>
+              <w:widowControl w:val="false"/>
+              <w:suppressAutoHyphens w:val="true"/>
               <w:spacing w:before="0" w:after="0"/>
               <w:jc w:val="left"/>
               <w:rPr>
@@ -700,34 +719,36 @@
               <w:rPr>
                 <w:rFonts w:cs="Arial" w:ascii="Arial" w:hAnsi="Arial"/>
                 <w:kern w:val="0"/>
+                <w:lang w:val="en-US" w:bidi="ar-SA"/>
+              </w:rPr>
+              <w:t>NDFAToDFAEngine</w:t>
+              <w:br/>
+            </w:r>
+          </w:p>
+        </w:tc>
+        <w:tc>
+          <w:tcPr>
+            <w:tcW w:w="5350" w:type="dxa"/>
+            <w:tcBorders/>
+          </w:tcPr>
+          <w:p>
+            <w:pPr>
+              <w:pStyle w:val="Normal"/>
+              <w:widowControl w:val="false"/>
+              <w:suppressAutoHyphens w:val="true"/>
+              <w:spacing w:before="0" w:after="0"/>
+              <w:jc w:val="center"/>
+              <w:rPr>
+                <w:rFonts w:ascii="Arial" w:hAnsi="Arial" w:cs="Arial"/>
+              </w:rPr>
+            </w:pPr>
+            <w:r>
+              <w:rPr>
+                <w:rFonts w:cs="Arial" w:ascii="Arial" w:hAnsi="Arial"/>
+                <w:kern w:val="0"/>
                 <w:lang w:bidi="ar-SA"/>
               </w:rPr>
-              <w:t>TableColumn</w:t>
-            </w:r>
-          </w:p>
-        </w:tc>
-        <w:tc>
-          <w:tcPr>
-            <w:tcW w:w="5350" w:type="dxa"/>
-            <w:tcBorders/>
-          </w:tcPr>
-          <w:p>
-            <w:pPr>
-              <w:pStyle w:val="Normal"/>
-              <w:widowControl/>
-              <w:spacing w:before="0" w:after="0"/>
-              <w:jc w:val="center"/>
-              <w:rPr>
-                <w:rFonts w:ascii="Arial" w:hAnsi="Arial" w:cs="Arial"/>
-              </w:rPr>
-            </w:pPr>
-            <w:r>
-              <w:rPr>
-                <w:rFonts w:cs="Arial" w:ascii="Arial" w:hAnsi="Arial"/>
-                <w:kern w:val="0"/>
-                <w:lang w:bidi="ar-SA"/>
-              </w:rPr>
-              <w:t xml:space="preserve">De TableColumn klasse is ervoor gemaakt om per symbol en toestand de mogelijke transitie toestanden bij te houden. </w:t>
+              <w:t>Hierin staan methoden voor het omzetten van NDFA naar DFA en het optimaliseren van DFA’s met behulp van het Brzozowski algoritme.</w:t>
             </w:r>
           </w:p>
         </w:tc>
@@ -742,21 +763,21 @@
           <w:p>
             <w:pPr>
               <w:pStyle w:val="Normal"/>
-              <w:widowControl/>
+              <w:widowControl w:val="false"/>
+              <w:suppressAutoHyphens w:val="true"/>
               <w:spacing w:before="0" w:after="0"/>
               <w:jc w:val="left"/>
               <w:rPr>
                 <w:rFonts w:ascii="Arial" w:hAnsi="Arial" w:cs="Arial"/>
-                <w:lang w:val="en-US"/>
-              </w:rPr>
-            </w:pPr>
-            <w:r>
-              <w:rPr>
-                <w:rFonts w:cs="Arial" w:ascii="Arial" w:hAnsi="Arial"/>
-                <w:kern w:val="0"/>
-                <w:lang w:val="en-US" w:bidi="ar-SA"/>
-              </w:rPr>
-              <w:t>PartitionTable</w:t>
+              </w:rPr>
+            </w:pPr>
+            <w:r>
+              <w:rPr>
+                <w:rFonts w:cs="Arial" w:ascii="Arial" w:hAnsi="Arial"/>
+                <w:kern w:val="0"/>
+                <w:lang w:bidi="ar-SA"/>
+              </w:rPr>
+              <w:t>ThompsonEngine</w:t>
             </w:r>
           </w:p>
         </w:tc>
@@ -768,21 +789,21 @@
           <w:p>
             <w:pPr>
               <w:pStyle w:val="Normal"/>
-              <w:widowControl/>
+              <w:widowControl w:val="false"/>
+              <w:suppressAutoHyphens w:val="true"/>
               <w:spacing w:before="0" w:after="0"/>
               <w:jc w:val="center"/>
               <w:rPr>
                 <w:rFonts w:ascii="Arial" w:hAnsi="Arial" w:cs="Arial"/>
-                <w:lang w:val="en-US"/>
-              </w:rPr>
-            </w:pPr>
-            <w:r>
-              <w:rPr>
-                <w:rFonts w:cs="Arial" w:ascii="Arial" w:hAnsi="Arial"/>
-                <w:kern w:val="0"/>
-                <w:lang w:val="en-US" w:bidi="ar-SA"/>
-              </w:rPr>
-              <w:t>Dit is voor het minimaliseren van een DFA. Deze klasse houdt een enkele partitie bij en zorgt ervoor dat door middel van de PartitionRows eigenlijk hetzelfde kan gebruiken als bij de Table klasse. Deze zijn achter net ietsje anders en vereisen daarom ook een eigen klasse.</w:t>
+              </w:rPr>
+            </w:pPr>
+            <w:r>
+              <w:rPr>
+                <w:rFonts w:cs="Arial" w:ascii="Arial" w:hAnsi="Arial"/>
+                <w:kern w:val="0"/>
+                <w:lang w:bidi="ar-SA"/>
+              </w:rPr>
+              <w:t xml:space="preserve">Dit is de klasse die het mogelijk maakt om van een reguliere expressie naar een (N)DFA te converteren. Om deze te realiseren hebben wij vooral het voorbeeld van de thompsonconstructie genomen. Hierop hebben wij onze eigen variant gemaakt. </w:t>
             </w:r>
           </w:p>
         </w:tc>
@@ -797,21 +818,21 @@
           <w:p>
             <w:pPr>
               <w:pStyle w:val="Normal"/>
-              <w:widowControl/>
+              <w:widowControl w:val="false"/>
+              <w:suppressAutoHyphens w:val="true"/>
               <w:spacing w:before="0" w:after="0"/>
               <w:jc w:val="left"/>
               <w:rPr>
                 <w:rFonts w:ascii="Arial" w:hAnsi="Arial" w:cs="Arial"/>
-                <w:lang w:val="en-US"/>
-              </w:rPr>
-            </w:pPr>
-            <w:r>
-              <w:rPr>
-                <w:rFonts w:cs="Arial" w:ascii="Arial" w:hAnsi="Arial"/>
-                <w:kern w:val="0"/>
-                <w:lang w:val="en-US" w:bidi="ar-SA"/>
-              </w:rPr>
-              <w:t>PartitionRow</w:t>
+              </w:rPr>
+            </w:pPr>
+            <w:r>
+              <w:rPr>
+                <w:rFonts w:cs="Arial" w:ascii="Arial" w:hAnsi="Arial"/>
+                <w:kern w:val="0"/>
+                <w:lang w:bidi="ar-SA"/>
+              </w:rPr>
+              <w:t>RegExpOperatorTypes</w:t>
             </w:r>
           </w:p>
         </w:tc>
@@ -823,21 +844,21 @@
           <w:p>
             <w:pPr>
               <w:pStyle w:val="Normal"/>
-              <w:widowControl/>
+              <w:widowControl w:val="false"/>
+              <w:suppressAutoHyphens w:val="true"/>
               <w:spacing w:before="0" w:after="0"/>
               <w:jc w:val="center"/>
               <w:rPr>
                 <w:rFonts w:ascii="Arial" w:hAnsi="Arial" w:cs="Arial"/>
-                <w:lang w:val="en-US"/>
-              </w:rPr>
-            </w:pPr>
-            <w:r>
-              <w:rPr>
-                <w:rFonts w:cs="Arial" w:ascii="Arial" w:hAnsi="Arial"/>
-                <w:kern w:val="0"/>
-                <w:lang w:val="en-US" w:bidi="ar-SA"/>
-              </w:rPr>
-              <w:t>De PartitionRow klasse is ervoor om te zorgen dat er netjes alle benodigde data opgehaald en tijdelijk opgeslagen kan worden. Deze combinatie van een hoofdklasse (PartitionTable) en sub klasse (PartionRow) zorgt ervoor dat er op het einde weer gemakkelijk en overzichtelijk  een DFA gemaakt kan worden.</w:t>
+              </w:rPr>
+            </w:pPr>
+            <w:r>
+              <w:rPr>
+                <w:rFonts w:cs="Arial" w:ascii="Arial" w:hAnsi="Arial"/>
+                <w:kern w:val="0"/>
+                <w:lang w:bidi="ar-SA"/>
+              </w:rPr>
+              <w:t xml:space="preserve">Deze klasse is gemaakt om enum waardes netjes gescheiden te houden van de andere klasse. </w:t>
             </w:r>
           </w:p>
         </w:tc>
@@ -852,22 +873,21 @@
           <w:p>
             <w:pPr>
               <w:pStyle w:val="Normal"/>
-              <w:widowControl/>
+              <w:widowControl w:val="false"/>
+              <w:suppressAutoHyphens w:val="true"/>
               <w:spacing w:before="0" w:after="0"/>
               <w:jc w:val="left"/>
               <w:rPr>
                 <w:rFonts w:ascii="Arial" w:hAnsi="Arial" w:cs="Arial"/>
-                <w:lang w:val="en-US"/>
-              </w:rPr>
-            </w:pPr>
-            <w:r>
-              <w:rPr>
-                <w:rFonts w:cs="Arial" w:ascii="Arial" w:hAnsi="Arial"/>
-                <w:kern w:val="0"/>
-                <w:lang w:val="en-US" w:bidi="ar-SA"/>
-              </w:rPr>
-              <w:t>NDFAToDFAEngine</w:t>
-              <w:br/>
+              </w:rPr>
+            </w:pPr>
+            <w:r>
+              <w:rPr>
+                <w:rFonts w:cs="Arial" w:ascii="Arial" w:hAnsi="Arial"/>
+                <w:kern w:val="0"/>
+                <w:lang w:bidi="ar-SA"/>
+              </w:rPr>
+              <w:t>RegExpMutator</w:t>
             </w:r>
           </w:p>
         </w:tc>
@@ -879,7 +899,8 @@
           <w:p>
             <w:pPr>
               <w:pStyle w:val="Normal"/>
-              <w:widowControl/>
+              <w:widowControl w:val="false"/>
+              <w:suppressAutoHyphens w:val="true"/>
               <w:spacing w:before="0" w:after="0"/>
               <w:jc w:val="center"/>
               <w:rPr>
@@ -892,7 +913,7 @@
                 <w:kern w:val="0"/>
                 <w:lang w:bidi="ar-SA"/>
               </w:rPr>
-              <w:t>Hierin staan methoden voor het omzetten van NDFA naar DFA en het optimaliseren van DFA’s met behulp van het Brzozowski algoritme.</w:t>
+              <w:t>Deze klasse maakt het mogelijk om verschillende aanpassingen op een reguliere expressie uit te voeren.</w:t>
             </w:r>
           </w:p>
         </w:tc>
@@ -907,7 +928,8 @@
           <w:p>
             <w:pPr>
               <w:pStyle w:val="Normal"/>
-              <w:widowControl/>
+              <w:widowControl w:val="false"/>
+              <w:suppressAutoHyphens w:val="true"/>
               <w:spacing w:before="0" w:after="0"/>
               <w:jc w:val="left"/>
               <w:rPr>
@@ -918,9 +940,9 @@
               <w:rPr>
                 <w:rFonts w:cs="Arial" w:ascii="Arial" w:hAnsi="Arial"/>
                 <w:kern w:val="0"/>
-                <w:lang w:val="en-US" w:bidi="ar-SA"/>
-              </w:rPr>
-              <w:t>NDFAtoDFAEngineExample</w:t>
+                <w:lang w:bidi="ar-SA"/>
+              </w:rPr>
+              <w:t>RegExpLogicOperator</w:t>
             </w:r>
           </w:p>
         </w:tc>
@@ -932,7 +954,8 @@
           <w:p>
             <w:pPr>
               <w:pStyle w:val="Normal"/>
-              <w:widowControl/>
+              <w:widowControl w:val="false"/>
+              <w:suppressAutoHyphens w:val="true"/>
               <w:spacing w:before="0" w:after="0"/>
               <w:jc w:val="center"/>
               <w:rPr>
@@ -945,7 +968,7 @@
                 <w:kern w:val="0"/>
                 <w:lang w:bidi="ar-SA"/>
               </w:rPr>
-              <w:t xml:space="preserve">Voor de ondersteuning van de NDFAToDFA conversie hadden wij een voorbeeld genomen. Hieruit is ook onze eigen variant op gebaseerd. </w:t>
+              <w:t>Deze klasse is verantwoordelijk voor de logica achter een reguliere expressie</w:t>
             </w:r>
           </w:p>
         </w:tc>
@@ -960,20 +983,21 @@
           <w:p>
             <w:pPr>
               <w:pStyle w:val="Normal"/>
-              <w:widowControl/>
+              <w:widowControl w:val="false"/>
+              <w:suppressAutoHyphens w:val="true"/>
               <w:spacing w:before="0" w:after="0"/>
               <w:jc w:val="left"/>
               <w:rPr>
                 <w:rFonts w:ascii="Arial" w:hAnsi="Arial" w:cs="Arial"/>
-                <w:lang w:val="en-US"/>
-              </w:rPr>
-            </w:pPr>
-            <w:r>
-              <w:rPr>
-                <w:rFonts w:cs="Arial" w:ascii="Arial" w:hAnsi="Arial"/>
-                <w:kern w:val="0"/>
-                <w:lang w:val="en-US" w:bidi="ar-SA"/>
-              </w:rPr>
+              </w:rPr>
+            </w:pPr>
+            <w:r>
+              <w:rPr>
+                <w:rFonts w:cs="Arial" w:ascii="Arial" w:hAnsi="Arial"/>
+                <w:kern w:val="0"/>
+                <w:lang w:bidi="ar-SA"/>
+              </w:rPr>
+              <w:t>StateSubType</w:t>
             </w:r>
           </w:p>
         </w:tc>
@@ -985,20 +1009,31 @@
           <w:p>
             <w:pPr>
               <w:pStyle w:val="Normal"/>
-              <w:widowControl/>
+              <w:widowControl w:val="false"/>
+              <w:suppressAutoHyphens w:val="true"/>
               <w:spacing w:before="0" w:after="0"/>
               <w:jc w:val="center"/>
               <w:rPr>
                 <w:rFonts w:ascii="Arial" w:hAnsi="Arial" w:cs="Arial"/>
-                <w:lang w:val="en-US"/>
-              </w:rPr>
-            </w:pPr>
-            <w:r>
-              <w:rPr>
-                <w:rFonts w:cs="Arial" w:ascii="Arial" w:hAnsi="Arial"/>
-                <w:kern w:val="0"/>
-                <w:lang w:val="en-US" w:bidi="ar-SA"/>
-              </w:rPr>
+              </w:rPr>
+            </w:pPr>
+            <w:r>
+              <w:rPr>
+                <w:rFonts w:cs="Arial" w:ascii="Arial" w:hAnsi="Arial"/>
+                <w:kern w:val="0"/>
+                <w:lang w:bidi="ar-SA"/>
+              </w:rPr>
+              <w:t xml:space="preserve">Om te zorgen dat het minimaliseren op een juiste manier verloopt is het van belang </w:t>
+            </w:r>
+            <w:r>
+              <w:rPr>
+                <w:rFonts w:eastAsia="Times New Roman" w:cs="Arial" w:ascii="Arial" w:hAnsi="Arial"/>
+                <w:kern w:val="0"/>
+                <w:sz w:val="24"/>
+                <w:szCs w:val="24"/>
+                <w:lang w:val="nl-NL" w:eastAsia="nl-NL" w:bidi="ar-SA"/>
+              </w:rPr>
+              <w:t xml:space="preserve">om bij te houden welke soort toestand een transitie is. Daarom hebben wij een SubType (die bestaat uit End &amp; Normal) en we hebben een SuperType (die bestaat uit Normal, Start &amp; End). Hierdoor kunnen wij op het moment van omzetten tijdens een partitie gemakkelijk controleren welke soort toestand het precies was. </w:t>
             </w:r>
           </w:p>
         </w:tc>
@@ -1013,20 +1048,21 @@
           <w:p>
             <w:pPr>
               <w:pStyle w:val="Normal"/>
-              <w:widowControl/>
+              <w:widowControl w:val="false"/>
+              <w:suppressAutoHyphens w:val="true"/>
               <w:spacing w:before="0" w:after="0"/>
               <w:jc w:val="left"/>
               <w:rPr>
                 <w:rFonts w:ascii="Arial" w:hAnsi="Arial" w:cs="Arial"/>
-                <w:lang w:val="en-US"/>
-              </w:rPr>
-            </w:pPr>
-            <w:r>
-              <w:rPr>
-                <w:rFonts w:cs="Arial" w:ascii="Arial" w:hAnsi="Arial"/>
-                <w:kern w:val="0"/>
-                <w:lang w:val="en-US" w:bidi="ar-SA"/>
-              </w:rPr>
+              </w:rPr>
+            </w:pPr>
+            <w:r>
+              <w:rPr>
+                <w:rFonts w:cs="Arial" w:ascii="Arial" w:hAnsi="Arial"/>
+                <w:kern w:val="0"/>
+                <w:lang w:bidi="ar-SA"/>
+              </w:rPr>
+              <w:t>HopCroftEngine</w:t>
             </w:r>
           </w:p>
         </w:tc>
@@ -1038,92 +1074,12 @@
           <w:p>
             <w:pPr>
               <w:pStyle w:val="Normal"/>
-              <w:widowControl/>
+              <w:widowControl w:val="false"/>
+              <w:suppressAutoHyphens w:val="true"/>
               <w:spacing w:before="0" w:after="0"/>
               <w:jc w:val="center"/>
               <w:rPr>
                 <w:rFonts w:ascii="Arial" w:hAnsi="Arial" w:cs="Arial"/>
-                <w:lang w:val="en-US"/>
-              </w:rPr>
-            </w:pPr>
-            <w:r>
-              <w:rPr>
-                <w:rFonts w:cs="Arial" w:ascii="Arial" w:hAnsi="Arial"/>
-                <w:kern w:val="0"/>
-                <w:lang w:val="en-US" w:bidi="ar-SA"/>
-              </w:rPr>
-            </w:r>
-          </w:p>
-        </w:tc>
-      </w:tr>
-      <w:tr>
-        <w:trPr/>
-        <w:tc>
-          <w:tcPr>
-            <w:tcW w:w="3711" w:type="dxa"/>
-            <w:tcBorders/>
-          </w:tcPr>
-          <w:p>
-            <w:pPr>
-              <w:pStyle w:val="Normal"/>
-              <w:widowControl/>
-              <w:spacing w:before="0" w:after="0"/>
-              <w:jc w:val="left"/>
-              <w:rPr>
-                <w:rFonts w:ascii="Arial" w:hAnsi="Arial" w:cs="Arial"/>
-                <w:lang w:val="en-US"/>
-              </w:rPr>
-            </w:pPr>
-            <w:r>
-              <w:rPr>
-                <w:rFonts w:cs="Arial" w:ascii="Arial" w:hAnsi="Arial"/>
-                <w:kern w:val="0"/>
-                <w:lang w:val="en-US" w:bidi="ar-SA"/>
-              </w:rPr>
-            </w:r>
-          </w:p>
-        </w:tc>
-        <w:tc>
-          <w:tcPr>
-            <w:tcW w:w="5350" w:type="dxa"/>
-            <w:tcBorders/>
-          </w:tcPr>
-          <w:p>
-            <w:pPr>
-              <w:pStyle w:val="Normal"/>
-              <w:widowControl/>
-              <w:spacing w:before="0" w:after="0"/>
-              <w:jc w:val="center"/>
-              <w:rPr>
-                <w:rFonts w:ascii="Arial" w:hAnsi="Arial" w:cs="Arial"/>
-                <w:lang w:val="en-US"/>
-              </w:rPr>
-            </w:pPr>
-            <w:r>
-              <w:rPr>
-                <w:rFonts w:cs="Arial" w:ascii="Arial" w:hAnsi="Arial"/>
-                <w:kern w:val="0"/>
-                <w:lang w:val="en-US" w:bidi="ar-SA"/>
-              </w:rPr>
-            </w:r>
-          </w:p>
-        </w:tc>
-      </w:tr>
-      <w:tr>
-        <w:trPr/>
-        <w:tc>
-          <w:tcPr>
-            <w:tcW w:w="3711" w:type="dxa"/>
-            <w:tcBorders/>
-          </w:tcPr>
-          <w:p>
-            <w:pPr>
-              <w:pStyle w:val="Normal"/>
-              <w:widowControl/>
-              <w:spacing w:before="0" w:after="0"/>
-              <w:jc w:val="left"/>
-              <w:rPr>
-                <w:rFonts w:ascii="Arial" w:hAnsi="Arial" w:cs="Arial"/>
               </w:rPr>
             </w:pPr>
             <w:r>
@@ -1132,450 +1088,7 @@
                 <w:kern w:val="0"/>
                 <w:lang w:bidi="ar-SA"/>
               </w:rPr>
-              <w:t>ThompsonEngine</w:t>
-            </w:r>
-          </w:p>
-        </w:tc>
-        <w:tc>
-          <w:tcPr>
-            <w:tcW w:w="5350" w:type="dxa"/>
-            <w:tcBorders/>
-          </w:tcPr>
-          <w:p>
-            <w:pPr>
-              <w:pStyle w:val="Normal"/>
-              <w:widowControl/>
-              <w:spacing w:before="0" w:after="0"/>
-              <w:jc w:val="center"/>
-              <w:rPr>
-                <w:rFonts w:ascii="Arial" w:hAnsi="Arial" w:cs="Arial"/>
-              </w:rPr>
-            </w:pPr>
-            <w:r>
-              <w:rPr>
-                <w:rFonts w:cs="Arial" w:ascii="Arial" w:hAnsi="Arial"/>
-                <w:kern w:val="0"/>
-                <w:lang w:bidi="ar-SA"/>
-              </w:rPr>
-              <w:t xml:space="preserve">Dit is de klasse die het mogelijk maakt om van een reguliere expressie naar een (N)DFA te converteren. Om deze te realiseren hebben wij vooral het voorbeeld van de thompsonconstructie genomen. Hierop hebben wij onze eigen variant gemaakt. </w:t>
-            </w:r>
-          </w:p>
-        </w:tc>
-      </w:tr>
-      <w:tr>
-        <w:trPr/>
-        <w:tc>
-          <w:tcPr>
-            <w:tcW w:w="3711" w:type="dxa"/>
-            <w:tcBorders/>
-          </w:tcPr>
-          <w:p>
-            <w:pPr>
-              <w:pStyle w:val="Normal"/>
-              <w:widowControl/>
-              <w:spacing w:before="0" w:after="0"/>
-              <w:jc w:val="left"/>
-              <w:rPr>
-                <w:rFonts w:ascii="Arial" w:hAnsi="Arial" w:cs="Arial"/>
-              </w:rPr>
-            </w:pPr>
-            <w:r>
-              <w:rPr>
-                <w:rFonts w:cs="Arial" w:ascii="Arial" w:hAnsi="Arial"/>
-                <w:kern w:val="0"/>
-                <w:lang w:bidi="ar-SA"/>
-              </w:rPr>
-              <w:t>ThompsonConstructionExample</w:t>
-            </w:r>
-          </w:p>
-        </w:tc>
-        <w:tc>
-          <w:tcPr>
-            <w:tcW w:w="5350" w:type="dxa"/>
-            <w:tcBorders/>
-          </w:tcPr>
-          <w:p>
-            <w:pPr>
-              <w:pStyle w:val="Normal"/>
-              <w:widowControl/>
-              <w:spacing w:before="0" w:after="0"/>
-              <w:jc w:val="center"/>
-              <w:rPr>
-                <w:rFonts w:ascii="Arial" w:hAnsi="Arial" w:cs="Arial"/>
-              </w:rPr>
-            </w:pPr>
-            <w:r>
-              <w:rPr>
-                <w:rFonts w:cs="Arial" w:ascii="Arial" w:hAnsi="Arial"/>
-                <w:kern w:val="0"/>
-                <w:lang w:bidi="ar-SA"/>
-              </w:rPr>
-              <w:t>Het voorbeeld van de ThompsonConstructie klasse</w:t>
-            </w:r>
-          </w:p>
-        </w:tc>
-      </w:tr>
-      <w:tr>
-        <w:trPr/>
-        <w:tc>
-          <w:tcPr>
-            <w:tcW w:w="3711" w:type="dxa"/>
-            <w:tcBorders/>
-          </w:tcPr>
-          <w:p>
-            <w:pPr>
-              <w:pStyle w:val="Normal"/>
-              <w:widowControl/>
-              <w:spacing w:before="0" w:after="0"/>
-              <w:jc w:val="left"/>
-              <w:rPr>
-                <w:rFonts w:ascii="Arial" w:hAnsi="Arial" w:cs="Arial"/>
-              </w:rPr>
-            </w:pPr>
-            <w:r>
-              <w:rPr>
-                <w:rFonts w:cs="Arial" w:ascii="Arial" w:hAnsi="Arial"/>
-                <w:kern w:val="0"/>
-                <w:lang w:bidi="ar-SA"/>
-              </w:rPr>
-            </w:r>
-          </w:p>
-        </w:tc>
-        <w:tc>
-          <w:tcPr>
-            <w:tcW w:w="5350" w:type="dxa"/>
-            <w:tcBorders/>
-          </w:tcPr>
-          <w:p>
-            <w:pPr>
-              <w:pStyle w:val="Normal"/>
-              <w:widowControl/>
-              <w:spacing w:before="0" w:after="0"/>
-              <w:jc w:val="center"/>
-              <w:rPr>
-                <w:rFonts w:ascii="Arial" w:hAnsi="Arial" w:cs="Arial"/>
-              </w:rPr>
-            </w:pPr>
-            <w:r>
-              <w:rPr>
-                <w:rFonts w:cs="Arial" w:ascii="Arial" w:hAnsi="Arial"/>
-                <w:kern w:val="0"/>
-                <w:lang w:bidi="ar-SA"/>
-              </w:rPr>
-            </w:r>
-          </w:p>
-        </w:tc>
-      </w:tr>
-      <w:tr>
-        <w:trPr/>
-        <w:tc>
-          <w:tcPr>
-            <w:tcW w:w="3711" w:type="dxa"/>
-            <w:tcBorders/>
-          </w:tcPr>
-          <w:p>
-            <w:pPr>
-              <w:pStyle w:val="Normal"/>
-              <w:widowControl/>
-              <w:spacing w:before="0" w:after="0"/>
-              <w:jc w:val="left"/>
-              <w:rPr>
-                <w:rFonts w:ascii="Arial" w:hAnsi="Arial" w:cs="Arial"/>
-              </w:rPr>
-            </w:pPr>
-            <w:r>
-              <w:rPr>
-                <w:rFonts w:cs="Arial" w:ascii="Arial" w:hAnsi="Arial"/>
-                <w:kern w:val="0"/>
-                <w:lang w:bidi="ar-SA"/>
-              </w:rPr>
-            </w:r>
-          </w:p>
-        </w:tc>
-        <w:tc>
-          <w:tcPr>
-            <w:tcW w:w="5350" w:type="dxa"/>
-            <w:tcBorders/>
-          </w:tcPr>
-          <w:p>
-            <w:pPr>
-              <w:pStyle w:val="Normal"/>
-              <w:widowControl/>
-              <w:spacing w:before="0" w:after="0"/>
-              <w:jc w:val="center"/>
-              <w:rPr>
-                <w:rFonts w:ascii="Arial" w:hAnsi="Arial" w:cs="Arial"/>
-              </w:rPr>
-            </w:pPr>
-            <w:r>
-              <w:rPr>
-                <w:rFonts w:cs="Arial" w:ascii="Arial" w:hAnsi="Arial"/>
-                <w:kern w:val="0"/>
-                <w:lang w:bidi="ar-SA"/>
-              </w:rPr>
-            </w:r>
-          </w:p>
-        </w:tc>
-      </w:tr>
-      <w:tr>
-        <w:trPr/>
-        <w:tc>
-          <w:tcPr>
-            <w:tcW w:w="3711" w:type="dxa"/>
-            <w:tcBorders/>
-          </w:tcPr>
-          <w:p>
-            <w:pPr>
-              <w:pStyle w:val="Normal"/>
-              <w:widowControl/>
-              <w:spacing w:before="0" w:after="0"/>
-              <w:jc w:val="left"/>
-              <w:rPr>
-                <w:rFonts w:ascii="Arial" w:hAnsi="Arial" w:cs="Arial"/>
-              </w:rPr>
-            </w:pPr>
-            <w:r>
-              <w:rPr>
-                <w:rFonts w:cs="Arial" w:ascii="Arial" w:hAnsi="Arial"/>
-                <w:kern w:val="0"/>
-                <w:lang w:bidi="ar-SA"/>
-              </w:rPr>
-              <w:t>RegExpOperatorTypes</w:t>
-            </w:r>
-          </w:p>
-        </w:tc>
-        <w:tc>
-          <w:tcPr>
-            <w:tcW w:w="5350" w:type="dxa"/>
-            <w:tcBorders/>
-          </w:tcPr>
-          <w:p>
-            <w:pPr>
-              <w:pStyle w:val="Normal"/>
-              <w:widowControl/>
-              <w:spacing w:before="0" w:after="0"/>
-              <w:jc w:val="center"/>
-              <w:rPr>
-                <w:rFonts w:ascii="Arial" w:hAnsi="Arial" w:cs="Arial"/>
-              </w:rPr>
-            </w:pPr>
-            <w:r>
-              <w:rPr>
-                <w:rFonts w:cs="Arial" w:ascii="Arial" w:hAnsi="Arial"/>
-                <w:kern w:val="0"/>
-                <w:lang w:bidi="ar-SA"/>
-              </w:rPr>
-              <w:t xml:space="preserve">Deze klasse is gemaakt om enum waardes netjes gescheiden te houden van de andere klasse. </w:t>
-            </w:r>
-          </w:p>
-        </w:tc>
-      </w:tr>
-      <w:tr>
-        <w:trPr/>
-        <w:tc>
-          <w:tcPr>
-            <w:tcW w:w="3711" w:type="dxa"/>
-            <w:tcBorders/>
-          </w:tcPr>
-          <w:p>
-            <w:pPr>
-              <w:pStyle w:val="Normal"/>
-              <w:widowControl/>
-              <w:spacing w:before="0" w:after="0"/>
-              <w:jc w:val="left"/>
-              <w:rPr>
-                <w:rFonts w:ascii="Arial" w:hAnsi="Arial" w:cs="Arial"/>
-              </w:rPr>
-            </w:pPr>
-            <w:r>
-              <w:rPr>
-                <w:rFonts w:cs="Arial" w:ascii="Arial" w:hAnsi="Arial"/>
-                <w:kern w:val="0"/>
-                <w:lang w:bidi="ar-SA"/>
-              </w:rPr>
-              <w:t>RegExpMutator</w:t>
-            </w:r>
-          </w:p>
-        </w:tc>
-        <w:tc>
-          <w:tcPr>
-            <w:tcW w:w="5350" w:type="dxa"/>
-            <w:tcBorders/>
-          </w:tcPr>
-          <w:p>
-            <w:pPr>
-              <w:pStyle w:val="Normal"/>
-              <w:widowControl/>
-              <w:spacing w:before="0" w:after="0"/>
-              <w:jc w:val="center"/>
-              <w:rPr>
-                <w:rFonts w:ascii="Arial" w:hAnsi="Arial" w:cs="Arial"/>
-              </w:rPr>
-            </w:pPr>
-            <w:r>
-              <w:rPr>
-                <w:rFonts w:cs="Arial" w:ascii="Arial" w:hAnsi="Arial"/>
-                <w:kern w:val="0"/>
-                <w:lang w:bidi="ar-SA"/>
-              </w:rPr>
-              <w:t>Deze klasse maakt het mogelijk om verschillende aanpassingen op een reguliere expressie uit te voeren.</w:t>
-            </w:r>
-          </w:p>
-        </w:tc>
-      </w:tr>
-      <w:tr>
-        <w:trPr/>
-        <w:tc>
-          <w:tcPr>
-            <w:tcW w:w="3711" w:type="dxa"/>
-            <w:tcBorders/>
-          </w:tcPr>
-          <w:p>
-            <w:pPr>
-              <w:pStyle w:val="Normal"/>
-              <w:widowControl/>
-              <w:spacing w:before="0" w:after="0"/>
-              <w:jc w:val="left"/>
-              <w:rPr>
-                <w:rFonts w:ascii="Arial" w:hAnsi="Arial" w:cs="Arial"/>
-              </w:rPr>
-            </w:pPr>
-            <w:r>
-              <w:rPr>
-                <w:rFonts w:cs="Arial" w:ascii="Arial" w:hAnsi="Arial"/>
-                <w:kern w:val="0"/>
-                <w:lang w:bidi="ar-SA"/>
-              </w:rPr>
-              <w:t>RegExpLogicOperator</w:t>
-            </w:r>
-          </w:p>
-        </w:tc>
-        <w:tc>
-          <w:tcPr>
-            <w:tcW w:w="5350" w:type="dxa"/>
-            <w:tcBorders/>
-          </w:tcPr>
-          <w:p>
-            <w:pPr>
-              <w:pStyle w:val="Normal"/>
-              <w:widowControl/>
-              <w:spacing w:before="0" w:after="0"/>
-              <w:jc w:val="center"/>
-              <w:rPr>
-                <w:rFonts w:ascii="Arial" w:hAnsi="Arial" w:cs="Arial"/>
-              </w:rPr>
-            </w:pPr>
-            <w:r>
-              <w:rPr>
-                <w:rFonts w:cs="Arial" w:ascii="Arial" w:hAnsi="Arial"/>
-                <w:kern w:val="0"/>
-                <w:lang w:bidi="ar-SA"/>
-              </w:rPr>
-              <w:t>Deze klasse is verantwoordelijk voor de logica achter een reguliere expressie</w:t>
-            </w:r>
-          </w:p>
-        </w:tc>
-      </w:tr>
-      <w:tr>
-        <w:trPr/>
-        <w:tc>
-          <w:tcPr>
-            <w:tcW w:w="3711" w:type="dxa"/>
-            <w:tcBorders/>
-          </w:tcPr>
-          <w:p>
-            <w:pPr>
-              <w:pStyle w:val="Normal"/>
-              <w:widowControl/>
-              <w:spacing w:before="0" w:after="0"/>
-              <w:jc w:val="left"/>
-              <w:rPr>
-                <w:rFonts w:ascii="Arial" w:hAnsi="Arial" w:cs="Arial"/>
-              </w:rPr>
-            </w:pPr>
-            <w:r>
-              <w:rPr>
-                <w:rFonts w:cs="Arial" w:ascii="Arial" w:hAnsi="Arial"/>
-                <w:kern w:val="0"/>
-                <w:lang w:bidi="ar-SA"/>
-              </w:rPr>
-            </w:r>
-          </w:p>
-        </w:tc>
-        <w:tc>
-          <w:tcPr>
-            <w:tcW w:w="5350" w:type="dxa"/>
-            <w:tcBorders/>
-          </w:tcPr>
-          <w:p>
-            <w:pPr>
-              <w:pStyle w:val="Normal"/>
-              <w:widowControl/>
-              <w:spacing w:before="0" w:after="0"/>
-              <w:jc w:val="center"/>
-              <w:rPr>
-                <w:rFonts w:ascii="Arial" w:hAnsi="Arial" w:cs="Arial"/>
-              </w:rPr>
-            </w:pPr>
-            <w:r>
-              <w:rPr>
-                <w:rFonts w:cs="Arial" w:ascii="Arial" w:hAnsi="Arial"/>
-                <w:kern w:val="0"/>
-                <w:lang w:bidi="ar-SA"/>
-              </w:rPr>
-            </w:r>
-          </w:p>
-        </w:tc>
-      </w:tr>
-      <w:tr>
-        <w:trPr/>
-        <w:tc>
-          <w:tcPr>
-            <w:tcW w:w="3711" w:type="dxa"/>
-            <w:tcBorders/>
-          </w:tcPr>
-          <w:p>
-            <w:pPr>
-              <w:pStyle w:val="Normal"/>
-              <w:widowControl/>
-              <w:spacing w:before="0" w:after="0"/>
-              <w:jc w:val="left"/>
-              <w:rPr>
-                <w:rFonts w:ascii="Arial" w:hAnsi="Arial" w:cs="Arial"/>
-              </w:rPr>
-            </w:pPr>
-            <w:r>
-              <w:rPr>
-                <w:rFonts w:cs="Arial" w:ascii="Arial" w:hAnsi="Arial"/>
-                <w:kern w:val="0"/>
-                <w:lang w:bidi="ar-SA"/>
-              </w:rPr>
-              <w:t>StateSubType</w:t>
-            </w:r>
-          </w:p>
-        </w:tc>
-        <w:tc>
-          <w:tcPr>
-            <w:tcW w:w="5350" w:type="dxa"/>
-            <w:tcBorders/>
-          </w:tcPr>
-          <w:p>
-            <w:pPr>
-              <w:pStyle w:val="Normal"/>
-              <w:widowControl/>
-              <w:spacing w:before="0" w:after="0"/>
-              <w:jc w:val="center"/>
-              <w:rPr>
-                <w:rFonts w:ascii="Arial" w:hAnsi="Arial" w:cs="Arial"/>
-              </w:rPr>
-            </w:pPr>
-            <w:r>
-              <w:rPr>
-                <w:rFonts w:cs="Arial" w:ascii="Arial" w:hAnsi="Arial"/>
-                <w:kern w:val="0"/>
-                <w:lang w:bidi="ar-SA"/>
-              </w:rPr>
-              <w:t xml:space="preserve">Om te zorgen dat het minimaliseren op een juiste manier verloopt is het van belang </w:t>
+              <w:t xml:space="preserve">Deze klasse is verantwoordelijk voor het minimaliseren van de DFA. </w:t>
             </w:r>
             <w:r>
               <w:rPr>
@@ -1585,455 +1098,7 @@
                 <w:szCs w:val="24"/>
                 <w:lang w:val="nl-NL" w:eastAsia="nl-NL" w:bidi="ar-SA"/>
               </w:rPr>
-              <w:t xml:space="preserve">om bij te houden welke soort toestand een transitie is. Daarom hebben wij een SubType (die bestaat uit End &amp; Normal) en we hebben een SuperType (die bestaat uit Normal, Start &amp; End). Hierdoor kunnen wij op het moment van omzetten tijdens een partitie gemakkelijk controleren welke soort toestand het precies was. </w:t>
-            </w:r>
-          </w:p>
-        </w:tc>
-      </w:tr>
-      <w:tr>
-        <w:trPr/>
-        <w:tc>
-          <w:tcPr>
-            <w:tcW w:w="3711" w:type="dxa"/>
-            <w:tcBorders/>
-          </w:tcPr>
-          <w:p>
-            <w:pPr>
-              <w:pStyle w:val="Normal"/>
-              <w:widowControl/>
-              <w:spacing w:before="0" w:after="0"/>
-              <w:jc w:val="left"/>
-              <w:rPr>
-                <w:rFonts w:ascii="Arial" w:hAnsi="Arial" w:cs="Arial"/>
-              </w:rPr>
-            </w:pPr>
-            <w:r>
-              <w:rPr>
-                <w:rFonts w:cs="Arial" w:ascii="Arial" w:hAnsi="Arial"/>
-                <w:kern w:val="0"/>
-                <w:lang w:bidi="ar-SA"/>
-              </w:rPr>
-              <w:t>StateLetterModel</w:t>
-            </w:r>
-          </w:p>
-        </w:tc>
-        <w:tc>
-          <w:tcPr>
-            <w:tcW w:w="5350" w:type="dxa"/>
-            <w:tcBorders/>
-          </w:tcPr>
-          <w:p>
-            <w:pPr>
-              <w:pStyle w:val="Normal"/>
-              <w:widowControl/>
-              <w:spacing w:before="0" w:after="0"/>
-              <w:jc w:val="center"/>
-              <w:rPr>
-                <w:rFonts w:ascii="Arial" w:hAnsi="Arial" w:cs="Arial"/>
-              </w:rPr>
-            </w:pPr>
-            <w:r>
-              <w:rPr>
-                <w:rFonts w:cs="Arial" w:ascii="Arial" w:hAnsi="Arial"/>
-                <w:kern w:val="0"/>
-                <w:lang w:bidi="ar-SA"/>
-              </w:rPr>
-              <w:t xml:space="preserve">Deze </w:t>
-            </w:r>
-            <w:r>
-              <w:rPr>
-                <w:rFonts w:eastAsia="Times New Roman" w:cs="Arial" w:ascii="Arial" w:hAnsi="Arial"/>
-                <w:kern w:val="0"/>
-                <w:sz w:val="24"/>
-                <w:szCs w:val="24"/>
-                <w:lang w:val="nl-NL" w:eastAsia="nl-NL" w:bidi="ar-SA"/>
-              </w:rPr>
-              <w:t xml:space="preserve">klasse is ervoor om te zorgen dat er een gemakkelijke weg ontstaat voor het opzoeken van de letter op basis van een toestand. </w:t>
-            </w:r>
-          </w:p>
-        </w:tc>
-      </w:tr>
-      <w:tr>
-        <w:trPr/>
-        <w:tc>
-          <w:tcPr>
-            <w:tcW w:w="3711" w:type="dxa"/>
-            <w:tcBorders/>
-          </w:tcPr>
-          <w:p>
-            <w:pPr>
-              <w:pStyle w:val="Normal"/>
-              <w:widowControl/>
-              <w:spacing w:before="0" w:after="0"/>
-              <w:jc w:val="left"/>
-              <w:rPr>
-                <w:rFonts w:ascii="Arial" w:hAnsi="Arial" w:cs="Arial"/>
-              </w:rPr>
-            </w:pPr>
-            <w:r>
-              <w:rPr>
-                <w:rFonts w:cs="Arial" w:ascii="Arial" w:hAnsi="Arial"/>
-                <w:kern w:val="0"/>
-                <w:lang w:bidi="ar-SA"/>
-              </w:rPr>
-              <w:t>StateSuperType</w:t>
-            </w:r>
-          </w:p>
-        </w:tc>
-        <w:tc>
-          <w:tcPr>
-            <w:tcW w:w="5350" w:type="dxa"/>
-            <w:tcBorders/>
-          </w:tcPr>
-          <w:p>
-            <w:pPr>
-              <w:pStyle w:val="Normal"/>
-              <w:widowControl/>
-              <w:spacing w:before="0" w:after="0"/>
-              <w:jc w:val="center"/>
-              <w:rPr>
-                <w:rFonts w:ascii="Arial" w:hAnsi="Arial" w:cs="Arial"/>
-              </w:rPr>
-            </w:pPr>
-            <w:r>
-              <w:rPr>
-                <w:rFonts w:cs="Arial" w:ascii="Arial" w:hAnsi="Arial"/>
-                <w:kern w:val="0"/>
-                <w:lang w:bidi="ar-SA"/>
-              </w:rPr>
-              <w:t>Dit is het SuperType van een toestand. (in StateSubType) is uitgelegd waarom dit zo is gedaan.</w:t>
-            </w:r>
-          </w:p>
-        </w:tc>
-      </w:tr>
-      <w:tr>
-        <w:trPr/>
-        <w:tc>
-          <w:tcPr>
-            <w:tcW w:w="3711" w:type="dxa"/>
-            <w:tcBorders/>
-          </w:tcPr>
-          <w:p>
-            <w:pPr>
-              <w:pStyle w:val="Normal"/>
-              <w:widowControl/>
-              <w:spacing w:before="0" w:after="0"/>
-              <w:jc w:val="left"/>
-              <w:rPr>
-                <w:rFonts w:ascii="Arial" w:hAnsi="Arial" w:cs="Arial"/>
-              </w:rPr>
-            </w:pPr>
-            <w:r>
-              <w:rPr>
-                <w:rFonts w:cs="Arial" w:ascii="Arial" w:hAnsi="Arial"/>
-                <w:kern w:val="0"/>
-                <w:lang w:bidi="ar-SA"/>
-              </w:rPr>
-              <w:t>StateEquivalencyModel</w:t>
-            </w:r>
-          </w:p>
-        </w:tc>
-        <w:tc>
-          <w:tcPr>
-            <w:tcW w:w="5350" w:type="dxa"/>
-            <w:tcBorders/>
-          </w:tcPr>
-          <w:p>
-            <w:pPr>
-              <w:pStyle w:val="Normal"/>
-              <w:widowControl/>
-              <w:spacing w:before="0" w:after="0"/>
-              <w:jc w:val="center"/>
-              <w:rPr>
-                <w:rFonts w:ascii="Arial" w:hAnsi="Arial" w:cs="Arial"/>
-              </w:rPr>
-            </w:pPr>
-            <w:r>
-              <w:rPr>
-                <w:rFonts w:cs="Arial" w:ascii="Arial" w:hAnsi="Arial"/>
-                <w:kern w:val="0"/>
-                <w:lang w:bidi="ar-SA"/>
-              </w:rPr>
-              <w:t xml:space="preserve">Voor het </w:t>
-            </w:r>
-            <w:r>
-              <w:rPr>
-                <w:rFonts w:eastAsia="Times New Roman" w:cs="Arial" w:ascii="Arial" w:hAnsi="Arial"/>
-                <w:kern w:val="0"/>
-                <w:sz w:val="24"/>
-                <w:szCs w:val="24"/>
-                <w:lang w:val="nl-NL" w:eastAsia="nl-NL" w:bidi="ar-SA"/>
-              </w:rPr>
-              <w:t xml:space="preserve">minimaliseren is het van belang om te kijken of een toestand equivalent is met een andere toestand. Daarvoor is het StateEquivalencyModel voor gemaakt. Deze houdt verschillende datatypes bij , zoals het symbol en de hoeveelheid, welk soort sub en super type een toestand is. </w:t>
-            </w:r>
-          </w:p>
-        </w:tc>
-      </w:tr>
-      <w:tr>
-        <w:trPr/>
-        <w:tc>
-          <w:tcPr>
-            <w:tcW w:w="3711" w:type="dxa"/>
-            <w:tcBorders/>
-          </w:tcPr>
-          <w:p>
-            <w:pPr>
-              <w:pStyle w:val="Normal"/>
-              <w:widowControl/>
-              <w:spacing w:before="0" w:after="0"/>
-              <w:jc w:val="left"/>
-              <w:rPr>
-                <w:rFonts w:ascii="Arial" w:hAnsi="Arial" w:cs="Arial"/>
-              </w:rPr>
-            </w:pPr>
-            <w:r>
-              <w:rPr>
-                <w:rFonts w:cs="Arial" w:ascii="Arial" w:hAnsi="Arial"/>
-                <w:kern w:val="0"/>
-                <w:lang w:bidi="ar-SA"/>
-              </w:rPr>
-            </w:r>
-          </w:p>
-        </w:tc>
-        <w:tc>
-          <w:tcPr>
-            <w:tcW w:w="5350" w:type="dxa"/>
-            <w:tcBorders/>
-          </w:tcPr>
-          <w:p>
-            <w:pPr>
-              <w:pStyle w:val="Normal"/>
-              <w:widowControl/>
-              <w:spacing w:before="0" w:after="0"/>
-              <w:jc w:val="center"/>
-              <w:rPr>
-                <w:rFonts w:ascii="Arial" w:hAnsi="Arial" w:cs="Arial"/>
-              </w:rPr>
-            </w:pPr>
-            <w:r>
-              <w:rPr>
-                <w:rFonts w:cs="Arial" w:ascii="Arial" w:hAnsi="Arial"/>
-                <w:kern w:val="0"/>
-                <w:lang w:bidi="ar-SA"/>
-              </w:rPr>
-            </w:r>
-          </w:p>
-        </w:tc>
-      </w:tr>
-      <w:tr>
-        <w:trPr/>
-        <w:tc>
-          <w:tcPr>
-            <w:tcW w:w="3711" w:type="dxa"/>
-            <w:tcBorders/>
-          </w:tcPr>
-          <w:p>
-            <w:pPr>
-              <w:pStyle w:val="Normal"/>
-              <w:widowControl/>
-              <w:spacing w:before="0" w:after="0"/>
-              <w:jc w:val="left"/>
-              <w:rPr>
-                <w:rFonts w:ascii="Arial" w:hAnsi="Arial" w:cs="Arial"/>
-              </w:rPr>
-            </w:pPr>
-            <w:r>
-              <w:rPr>
-                <w:rFonts w:cs="Arial" w:ascii="Arial" w:hAnsi="Arial"/>
-                <w:kern w:val="0"/>
-                <w:lang w:bidi="ar-SA"/>
-              </w:rPr>
-              <w:t>HopCroftEngine</w:t>
-            </w:r>
-          </w:p>
-        </w:tc>
-        <w:tc>
-          <w:tcPr>
-            <w:tcW w:w="5350" w:type="dxa"/>
-            <w:tcBorders/>
-          </w:tcPr>
-          <w:p>
-            <w:pPr>
-              <w:pStyle w:val="Normal"/>
-              <w:widowControl/>
-              <w:spacing w:before="0" w:after="0"/>
-              <w:jc w:val="center"/>
-              <w:rPr>
-                <w:rFonts w:ascii="Arial" w:hAnsi="Arial" w:cs="Arial"/>
-              </w:rPr>
-            </w:pPr>
-            <w:r>
-              <w:rPr>
-                <w:rFonts w:cs="Arial" w:ascii="Arial" w:hAnsi="Arial"/>
-                <w:kern w:val="0"/>
-                <w:lang w:bidi="ar-SA"/>
-              </w:rPr>
-              <w:t xml:space="preserve">Deze klasse is verantwoordelijk voor het minimaliseren van de DFA. </w:t>
-            </w:r>
-            <w:r>
-              <w:rPr>
-                <w:rFonts w:eastAsia="Times New Roman" w:cs="Arial" w:ascii="Arial" w:hAnsi="Arial"/>
-                <w:kern w:val="0"/>
-                <w:sz w:val="24"/>
-                <w:szCs w:val="24"/>
-                <w:lang w:val="nl-NL" w:eastAsia="nl-NL" w:bidi="ar-SA"/>
-              </w:rPr>
               <w:t>Het minimaliseren gebeurt door het gebruik van de HopCroftAlgoritme</w:t>
-            </w:r>
-          </w:p>
-        </w:tc>
-      </w:tr>
-      <w:tr>
-        <w:trPr/>
-        <w:tc>
-          <w:tcPr>
-            <w:tcW w:w="3711" w:type="dxa"/>
-            <w:tcBorders/>
-          </w:tcPr>
-          <w:p>
-            <w:pPr>
-              <w:pStyle w:val="Normal"/>
-              <w:widowControl/>
-              <w:spacing w:before="0" w:after="0"/>
-              <w:jc w:val="left"/>
-              <w:rPr>
-                <w:rFonts w:ascii="Arial" w:hAnsi="Arial" w:cs="Arial"/>
-              </w:rPr>
-            </w:pPr>
-            <w:r>
-              <w:rPr>
-                <w:rFonts w:cs="Arial" w:ascii="Arial" w:hAnsi="Arial"/>
-                <w:kern w:val="0"/>
-                <w:lang w:bidi="ar-SA"/>
-              </w:rPr>
-              <w:t>HopCroftAlgorExample</w:t>
-            </w:r>
-          </w:p>
-        </w:tc>
-        <w:tc>
-          <w:tcPr>
-            <w:tcW w:w="5350" w:type="dxa"/>
-            <w:tcBorders/>
-          </w:tcPr>
-          <w:p>
-            <w:pPr>
-              <w:pStyle w:val="Normal"/>
-              <w:widowControl/>
-              <w:spacing w:before="0" w:after="0"/>
-              <w:jc w:val="center"/>
-              <w:rPr>
-                <w:rFonts w:ascii="Arial" w:hAnsi="Arial" w:cs="Arial"/>
-              </w:rPr>
-            </w:pPr>
-            <w:r>
-              <w:rPr>
-                <w:rFonts w:cs="Arial" w:ascii="Arial" w:hAnsi="Arial"/>
-                <w:kern w:val="0"/>
-                <w:lang w:bidi="ar-SA"/>
-              </w:rPr>
-              <w:t xml:space="preserve">We hebben voor onze eigen variant een voorbeeld gebruikt om een richting te kunnen krijgen welke verstandig was qua implementatie en aanpak. Daarvoor is deze klasse gebruikt </w:t>
-            </w:r>
-          </w:p>
-        </w:tc>
-      </w:tr>
-      <w:tr>
-        <w:trPr/>
-        <w:tc>
-          <w:tcPr>
-            <w:tcW w:w="3711" w:type="dxa"/>
-            <w:tcBorders/>
-          </w:tcPr>
-          <w:p>
-            <w:pPr>
-              <w:pStyle w:val="Normal"/>
-              <w:widowControl/>
-              <w:spacing w:before="0" w:after="0"/>
-              <w:jc w:val="left"/>
-              <w:rPr>
-                <w:rFonts w:ascii="Arial" w:hAnsi="Arial" w:cs="Arial"/>
-              </w:rPr>
-            </w:pPr>
-            <w:r>
-              <w:rPr>
-                <w:rFonts w:cs="Arial" w:ascii="Arial" w:hAnsi="Arial"/>
-                <w:kern w:val="0"/>
-                <w:lang w:bidi="ar-SA"/>
-              </w:rPr>
-            </w:r>
-          </w:p>
-        </w:tc>
-        <w:tc>
-          <w:tcPr>
-            <w:tcW w:w="5350" w:type="dxa"/>
-            <w:tcBorders/>
-          </w:tcPr>
-          <w:p>
-            <w:pPr>
-              <w:pStyle w:val="Normal"/>
-              <w:widowControl/>
-              <w:spacing w:before="0" w:after="0"/>
-              <w:jc w:val="center"/>
-              <w:rPr>
-                <w:rFonts w:ascii="Arial" w:hAnsi="Arial" w:cs="Arial"/>
-              </w:rPr>
-            </w:pPr>
-            <w:r>
-              <w:rPr>
-                <w:rFonts w:cs="Arial" w:ascii="Arial" w:hAnsi="Arial"/>
-                <w:kern w:val="0"/>
-                <w:lang w:bidi="ar-SA"/>
-              </w:rPr>
-            </w:r>
-          </w:p>
-        </w:tc>
-      </w:tr>
-      <w:tr>
-        <w:trPr/>
-        <w:tc>
-          <w:tcPr>
-            <w:tcW w:w="3711" w:type="dxa"/>
-            <w:tcBorders/>
-          </w:tcPr>
-          <w:p>
-            <w:pPr>
-              <w:pStyle w:val="Normal"/>
-              <w:widowControl/>
-              <w:spacing w:before="0" w:after="0"/>
-              <w:jc w:val="left"/>
-              <w:rPr>
-                <w:rFonts w:ascii="Arial" w:hAnsi="Arial" w:cs="Arial"/>
-              </w:rPr>
-            </w:pPr>
-            <w:r>
-              <w:rPr>
-                <w:rFonts w:cs="Arial" w:ascii="Arial" w:hAnsi="Arial"/>
-                <w:kern w:val="0"/>
-                <w:lang w:bidi="ar-SA"/>
-              </w:rPr>
-            </w:r>
-          </w:p>
-        </w:tc>
-        <w:tc>
-          <w:tcPr>
-            <w:tcW w:w="5350" w:type="dxa"/>
-            <w:tcBorders/>
-          </w:tcPr>
-          <w:p>
-            <w:pPr>
-              <w:pStyle w:val="Normal"/>
-              <w:widowControl/>
-              <w:spacing w:before="0" w:after="0"/>
-              <w:jc w:val="center"/>
-              <w:rPr>
-                <w:rFonts w:ascii="Arial" w:hAnsi="Arial" w:cs="Arial"/>
-              </w:rPr>
-            </w:pPr>
-            <w:r>
-              <w:rPr>
-                <w:rFonts w:cs="Arial" w:ascii="Arial" w:hAnsi="Arial"/>
-                <w:kern w:val="0"/>
-                <w:lang w:bidi="ar-SA"/>
-              </w:rPr>
             </w:r>
           </w:p>
         </w:tc>
@@ -2551,6 +1616,7 @@
     <w:rsid w:val="009138b4"/>
     <w:pPr>
       <w:widowControl/>
+      <w:suppressAutoHyphens w:val="true"/>
       <w:bidi w:val="0"/>
       <w:spacing w:lineRule="auto" w:line="240" w:before="0" w:after="0"/>
       <w:jc w:val="left"/>

</xml_diff>